<commit_message>
Convert to Calibri; add PDF's; update Anki deck
</commit_message>
<xml_diff>
--- a/Notes & Flashcards/Maths (AQA)/Pure (A - J)/B - Algebra and functions/Flashcards.docx
+++ b/Notes & Flashcards/Maths (AQA)/Pure (A - J)/B - Algebra and functions/Flashcards.docx
@@ -159,7 +159,35 @@
               <w:rPr>
                 <w:rFonts w:ascii="Calibri" w:eastAsia="Proxima Nova" w:hAnsi="Calibri" w:cs="Calibri"/>
               </w:rPr>
-              <w:t>f(x) = (ax - b)g(x) + R</w:t>
+              <w:t>f(x) = (</w:t>
+            </w:r>
+            <w:proofErr w:type="spellStart"/>
+            <w:r>
+              <w:rPr>
+                <w:rFonts w:ascii="Calibri" w:eastAsia="Proxima Nova" w:hAnsi="Calibri" w:cs="Calibri"/>
+              </w:rPr>
+              <w:t>ax</w:t>
+            </w:r>
+            <w:proofErr w:type="spellEnd"/>
+            <w:r>
+              <w:rPr>
+                <w:rFonts w:ascii="Calibri" w:eastAsia="Proxima Nova" w:hAnsi="Calibri" w:cs="Calibri"/>
+              </w:rPr>
+              <w:t xml:space="preserve"> - </w:t>
+            </w:r>
+            <w:proofErr w:type="gramStart"/>
+            <w:r>
+              <w:rPr>
+                <w:rFonts w:ascii="Calibri" w:eastAsia="Proxima Nova" w:hAnsi="Calibri" w:cs="Calibri"/>
+              </w:rPr>
+              <w:t>b)g</w:t>
+            </w:r>
+            <w:proofErr w:type="gramEnd"/>
+            <w:r>
+              <w:rPr>
+                <w:rFonts w:ascii="Calibri" w:eastAsia="Proxima Nova" w:hAnsi="Calibri" w:cs="Calibri"/>
+              </w:rPr>
+              <w:t>(x) + R</w:t>
             </w:r>
           </w:p>
         </w:tc>

</xml_diff>